<commit_message>
Added a pdf version of the final project writeup
</commit_message>
<xml_diff>
--- a/Final_Project/doc/Final Project.docx
+++ b/Final_Project/doc/Final Project.docx
@@ -2310,34 +2310,38 @@
             <v:stroke joinstyle="miter"/>
             <v:path gradientshapeok="t" o:connecttype="rect"/>
           </v:shapetype>
-          <v:shape id="_x0000_s1030" type="#_x0000_t202" style="position:absolute;margin-left:-6.2pt;margin-top:203.1pt;width:478.7pt;height:32pt;z-index:251664384;mso-width-relative:margin;mso-height-relative:margin" stroked="f">
+          <v:shape id="_x0000_s1030" type="#_x0000_t202" style="position:absolute;margin-left:-6.2pt;margin-top:211.6pt;width:478.7pt;height:46.5pt;z-index:251664384;mso-width-relative:margin;mso-height-relative:margin" stroked="f">
             <v:textbox>
               <w:txbxContent>
                 <w:p>
                   <w:pPr>
                     <w:rPr>
+                      <w:rFonts w:ascii="Times New Roman" w:hAnsi="Times New Roman" w:cs="Times New Roman"/>
                       <w:i/>
-                      <w:sz w:val="18"/>
+                      <w:sz w:val="20"/>
                     </w:rPr>
                   </w:pPr>
                   <w:r>
                     <w:rPr>
+                      <w:rFonts w:ascii="Times New Roman" w:hAnsi="Times New Roman" w:cs="Times New Roman"/>
                       <w:i/>
-                      <w:sz w:val="18"/>
+                      <w:sz w:val="20"/>
                     </w:rPr>
                     <w:t>Figure 1: The plot on the left shows the relationship between cost of ads and Sales to new customers, while the plot on the left shows the relationship between cost of ads and number of new customers. The linear regre</w:t>
                   </w:r>
                   <w:r>
                     <w:rPr>
+                      <w:rFonts w:ascii="Times New Roman" w:hAnsi="Times New Roman" w:cs="Times New Roman"/>
                       <w:i/>
-                      <w:sz w:val="18"/>
+                      <w:sz w:val="20"/>
                     </w:rPr>
                     <w:t>ssion line is plotted</w:t>
                   </w:r>
                   <w:r>
                     <w:rPr>
+                      <w:rFonts w:ascii="Times New Roman" w:hAnsi="Times New Roman" w:cs="Times New Roman"/>
                       <w:i/>
-                      <w:sz w:val="18"/>
+                      <w:sz w:val="20"/>
                     </w:rPr>
                     <w:t xml:space="preserve"> in both plots. </w:t>
                   </w:r>
@@ -2393,6 +2397,24 @@
         </w:rPr>
         <w:tab/>
       </w:r>
+    </w:p>
+    <w:p>
+      <w:pPr>
+        <w:contextualSpacing/>
+        <w:rPr>
+          <w:rFonts w:ascii="Times New Roman" w:hAnsi="Times New Roman" w:cs="Times New Roman"/>
+          <w:sz w:val="24"/>
+          <w:szCs w:val="24"/>
+        </w:rPr>
+      </w:pPr>
+      <w:r>
+        <w:rPr>
+          <w:rFonts w:ascii="Times New Roman" w:hAnsi="Times New Roman" w:cs="Times New Roman"/>
+          <w:sz w:val="24"/>
+          <w:szCs w:val="24"/>
+        </w:rPr>
+        <w:tab/>
+      </w:r>
       <w:r>
         <w:rPr>
           <w:rFonts w:ascii="Times New Roman" w:hAnsi="Times New Roman" w:cs="Times New Roman"/>
@@ -2428,42 +2450,32 @@
                 <w:p>
                   <w:pPr>
                     <w:rPr>
+                      <w:rFonts w:ascii="Times New Roman" w:hAnsi="Times New Roman" w:cs="Times New Roman"/>
                       <w:i/>
-                      <w:sz w:val="18"/>
+                      <w:sz w:val="20"/>
                     </w:rPr>
                   </w:pPr>
                   <w:r>
                     <w:rPr>
+                      <w:rFonts w:ascii="Times New Roman" w:hAnsi="Times New Roman" w:cs="Times New Roman"/>
                       <w:i/>
-                      <w:sz w:val="18"/>
+                      <w:sz w:val="20"/>
                     </w:rPr>
-                    <w:t>Figure 2</w:t>
+                    <w:t xml:space="preserve">Figure 2: These </w:t>
                   </w:r>
                   <w:r>
                     <w:rPr>
+                      <w:rFonts w:ascii="Times New Roman" w:hAnsi="Times New Roman" w:cs="Times New Roman"/>
                       <w:i/>
-                      <w:sz w:val="18"/>
-                    </w:rPr>
-                    <w:t xml:space="preserve">: </w:t>
-                  </w:r>
-                  <w:r>
-                    <w:rPr>
-                      <w:i/>
-                      <w:sz w:val="18"/>
-                    </w:rPr>
-                    <w:t xml:space="preserve">These </w:t>
-                  </w:r>
-                  <w:r>
-                    <w:rPr>
-                      <w:i/>
-                      <w:sz w:val="18"/>
+                      <w:sz w:val="20"/>
                     </w:rPr>
                     <w:t xml:space="preserve">two plots show the distribution and number </w:t>
                   </w:r>
                   <w:r>
                     <w:rPr>
+                      <w:rFonts w:ascii="Times New Roman" w:hAnsi="Times New Roman" w:cs="Times New Roman"/>
                       <w:i/>
-                      <w:sz w:val="18"/>
+                      <w:sz w:val="20"/>
                     </w:rPr>
                     <w:t xml:space="preserve">of individual sales over 5 years (2010 - 2015). The top plot shows only sales to returning customers, while the bottom plot shows only sales to new customers. </w:t>
                   </w:r>
@@ -4121,7 +4133,7 @@
   <a:extraClrSchemeLst/>
   <a:extLst>
     <a:ext uri="{05A4C25C-085E-4340-85A3-A5531E510DB2}">
-      <thm15:themeFamily xmlns="" xmlns:thm15="http://schemas.microsoft.com/office/thememl/2012/main" name="Office Theme" id="{62F939B6-93AF-4DB8-9C6B-D6C7DFDC589F}" vid="{4A3C46E8-61CC-4603-A589-7422A47A8E4A}"/>
+      <thm15:themeFamily xmlns:thm15="http://schemas.microsoft.com/office/thememl/2012/main" xmlns="" name="Office Theme" id="{62F939B6-93AF-4DB8-9C6B-D6C7DFDC589F}" vid="{4A3C46E8-61CC-4603-A589-7422A47A8E4A}"/>
     </a:ext>
   </a:extLst>
 </a:theme>
@@ -4132,7 +4144,7 @@
 </file>
 
 <file path=customXml/itemProps1.xml><?xml version="1.0" encoding="utf-8"?>
-<ds:datastoreItem xmlns:ds="http://schemas.openxmlformats.org/officeDocument/2006/customXml" ds:itemID="{9A25AD87-2665-494E-B8D0-3EC1C244C455}">
+<ds:datastoreItem xmlns:ds="http://schemas.openxmlformats.org/officeDocument/2006/customXml" ds:itemID="{F6504E5D-D8A8-4927-A15E-BFCF49C5715C}">
   <ds:schemaRefs>
     <ds:schemaRef ds:uri="http://schemas.openxmlformats.org/officeDocument/2006/bibliography"/>
   </ds:schemaRefs>

</xml_diff>